<commit_message>
docs: Helicopter Handbook updated
</commit_message>
<xml_diff>
--- a/WrittenNotes/Flight/Helicopter Handbook.docx
+++ b/WrittenNotes/Flight/Helicopter Handbook.docx
@@ -248,23 +248,7 @@
           <w:sz w:val="24"/>
           <w:szCs w:val="24"/>
         </w:rPr>
-        <w:t>To become a helicopter pilot, a</w:t>
-      </w:r>
-      <w:r>
-        <w:rPr>
-          <w:rFonts w:ascii="Arial" w:hAnsi="Arial" w:cs="Arial"/>
-          <w:sz w:val="24"/>
-          <w:szCs w:val="24"/>
-        </w:rPr>
-        <w:t xml:space="preserve">ccording to your needs </w:t>
-      </w:r>
-      <w:r>
-        <w:rPr>
-          <w:rFonts w:ascii="Arial" w:hAnsi="Arial" w:cs="Arial"/>
-          <w:sz w:val="24"/>
-          <w:szCs w:val="24"/>
-        </w:rPr>
-        <w:t>you need to take and pass relevant FAR (Federal Aviation Regulations) certificates. For instances there are certificates such as FAR141 which is when you learn helicopter in a local pilot school. Certificate FAR21 is the certificate about the procedures of products and parts for the helicopter.</w:t>
+        <w:t>To become a helicopter pilot, according to your needs you need to take and pass relevant FAR (Federal Aviation Regulations) certificates. For instances there are certificates such as FAR141 which is when you learn helicopter in a local pilot school. Certificate FAR21 is the certificate about the procedures of products and parts for the helicopter.</w:t>
       </w:r>
     </w:p>
     <w:p>
@@ -961,23 +945,7 @@
           <w:sz w:val="24"/>
           <w:szCs w:val="24"/>
         </w:rPr>
-        <w:t>(</w:t>
-      </w:r>
-      <w:r>
-        <w:rPr>
-          <w:rFonts w:ascii="Arial" w:hAnsi="Arial" w:cs="Arial"/>
-          <w:sz w:val="24"/>
-          <w:szCs w:val="24"/>
-        </w:rPr>
-        <w:t xml:space="preserve">Special </w:t>
-      </w:r>
-      <w:r>
-        <w:rPr>
-          <w:rFonts w:ascii="Arial" w:hAnsi="Arial" w:cs="Arial"/>
-          <w:sz w:val="24"/>
-          <w:szCs w:val="24"/>
-        </w:rPr>
-        <w:t>Federal Aviation Regulations)</w:t>
+        <w:t>(Special Federal Aviation Regulations)</w:t>
       </w:r>
     </w:p>
     <w:p>
@@ -1149,15 +1117,7 @@
           <w:b/>
           <w:bCs/>
         </w:rPr>
-        <w:t>Small</w:t>
-      </w:r>
-      <w:r>
-        <w:rPr>
-          <w:rFonts w:ascii="Arial" w:hAnsi="Arial" w:cs="Arial"/>
-          <w:b/>
-          <w:bCs/>
-        </w:rPr>
-        <w:t xml:space="preserve"> </w:t>
+        <w:t xml:space="preserve">Small </w:t>
       </w:r>
       <w:r>
         <w:rPr>
@@ -2008,16 +1968,14 @@
         </w:rPr>
         <w:t xml:space="preserve">A heliport that is not located on a fixed location, but can be moved or transport as needed. Can be a vehicle, a trailer, a container or a platform. Usually used for </w:t>
       </w:r>
-      <w:proofErr w:type="spellStart"/>
-      <w:r>
-        <w:rPr>
-          <w:rFonts w:ascii="Arial" w:hAnsi="Arial" w:cs="Arial"/>
-          <w:sz w:val="24"/>
-          <w:szCs w:val="24"/>
-        </w:rPr>
-        <w:t>tempory</w:t>
-      </w:r>
-      <w:proofErr w:type="spellEnd"/>
+      <w:r>
+        <w:rPr>
+          <w:rFonts w:ascii="Arial" w:hAnsi="Arial" w:cs="Arial"/>
+          <w:sz w:val="24"/>
+          <w:szCs w:val="24"/>
+        </w:rPr>
+        <w:t>temporary</w:t>
+      </w:r>
       <w:r>
         <w:rPr>
           <w:rFonts w:ascii="Arial" w:hAnsi="Arial" w:cs="Arial"/>
@@ -2411,16 +2369,14 @@
         </w:rPr>
         <w:t xml:space="preserve">Pilot who </w:t>
       </w:r>
-      <w:proofErr w:type="gramStart"/>
-      <w:r>
-        <w:rPr>
-          <w:rFonts w:ascii="Arial" w:hAnsi="Arial" w:cs="Arial"/>
-          <w:sz w:val="24"/>
-          <w:szCs w:val="24"/>
-        </w:rPr>
-        <w:t>fly</w:t>
-      </w:r>
-      <w:proofErr w:type="gramEnd"/>
+      <w:r>
+        <w:rPr>
+          <w:rFonts w:ascii="Arial" w:hAnsi="Arial" w:cs="Arial"/>
+          <w:sz w:val="24"/>
+          <w:szCs w:val="24"/>
+        </w:rPr>
+        <w:t>flies</w:t>
+      </w:r>
       <w:r>
         <w:rPr>
           <w:rFonts w:ascii="Arial" w:hAnsi="Arial" w:cs="Arial"/>
@@ -2474,16 +2430,14 @@
         <w:lastRenderedPageBreak/>
         <w:t xml:space="preserve">challenging than VFR conditions, which is the conditions in which the aircraft is flown and navigated by sight and landmarks, roads and other visual references. VFR conditions are defined as having a ceiling of (900 meters) and a visibility of at least (8km). Pilot who </w:t>
       </w:r>
-      <w:proofErr w:type="gramStart"/>
-      <w:r>
-        <w:rPr>
-          <w:rFonts w:ascii="Arial" w:hAnsi="Arial" w:cs="Arial"/>
-          <w:sz w:val="24"/>
-          <w:szCs w:val="24"/>
-        </w:rPr>
-        <w:t>fly</w:t>
-      </w:r>
-      <w:proofErr w:type="gramEnd"/>
+      <w:r>
+        <w:rPr>
+          <w:rFonts w:ascii="Arial" w:hAnsi="Arial" w:cs="Arial"/>
+          <w:sz w:val="24"/>
+          <w:szCs w:val="24"/>
+        </w:rPr>
+        <w:t>flies</w:t>
+      </w:r>
       <w:r>
         <w:rPr>
           <w:rFonts w:ascii="Arial" w:hAnsi="Arial" w:cs="Arial"/>
@@ -2734,18 +2688,14 @@
         </w:rPr>
         <w:t xml:space="preserve">including </w:t>
       </w:r>
-      <w:proofErr w:type="spellStart"/>
-      <w:proofErr w:type="gramStart"/>
-      <w:r>
-        <w:rPr>
-          <w:rFonts w:ascii="Arial" w:hAnsi="Arial" w:cs="Arial"/>
-          <w:sz w:val="24"/>
-          <w:szCs w:val="24"/>
-        </w:rPr>
-        <w:t>it’s</w:t>
-      </w:r>
-      <w:proofErr w:type="spellEnd"/>
-      <w:proofErr w:type="gramEnd"/>
+      <w:r>
+        <w:rPr>
+          <w:rFonts w:ascii="Arial" w:hAnsi="Arial" w:cs="Arial"/>
+          <w:sz w:val="24"/>
+          <w:szCs w:val="24"/>
+        </w:rPr>
+        <w:t>its</w:t>
+      </w:r>
       <w:r>
         <w:rPr>
           <w:rFonts w:ascii="Arial" w:hAnsi="Arial" w:cs="Arial"/>
@@ -2793,15 +2743,7 @@
           <w:b/>
           <w:bCs/>
         </w:rPr>
-        <w:t>Ma</w:t>
-      </w:r>
-      <w:r>
-        <w:rPr>
-          <w:rFonts w:ascii="Arial" w:hAnsi="Arial" w:cs="Arial"/>
-          <w:b/>
-          <w:bCs/>
-        </w:rPr>
-        <w:t>jor alterations or repair for aviation</w:t>
+        <w:t>Major alterations or repair for aviation</w:t>
       </w:r>
     </w:p>
     <w:p>
@@ -2949,23 +2891,7 @@
           <w:bCs/>
         </w:rPr>
         <w:lastRenderedPageBreak/>
-        <w:t>M</w:t>
-      </w:r>
-      <w:r>
-        <w:rPr>
-          <w:rFonts w:ascii="Arial" w:hAnsi="Arial" w:cs="Arial"/>
-          <w:b/>
-          <w:bCs/>
-        </w:rPr>
-        <w:t>inor</w:t>
-      </w:r>
-      <w:r>
-        <w:rPr>
-          <w:rFonts w:ascii="Arial" w:hAnsi="Arial" w:cs="Arial"/>
-          <w:b/>
-          <w:bCs/>
-        </w:rPr>
-        <w:t xml:space="preserve"> alterations or repair for aviation</w:t>
+        <w:t>Minor alterations or repair for aviation</w:t>
       </w:r>
     </w:p>
     <w:p>
@@ -3076,15 +3002,7 @@
           <w:sz w:val="24"/>
           <w:szCs w:val="24"/>
         </w:rPr>
-        <w:t>Replacing standard parts, such as nuts, bolts, washers, rivets, cotter pins with the parts of the same design</w:t>
-      </w:r>
-      <w:r>
-        <w:rPr>
-          <w:rFonts w:ascii="Arial" w:hAnsi="Arial" w:cs="Arial"/>
-          <w:sz w:val="24"/>
-          <w:szCs w:val="24"/>
-        </w:rPr>
-        <w:t>.</w:t>
+        <w:t>Replacing standard parts, such as nuts, bolts, washers, rivets, cotter pins with the parts of the same design.</w:t>
       </w:r>
     </w:p>
     <w:p>
@@ -3314,16 +3232,14 @@
         </w:rPr>
         <w:t xml:space="preserve">A rating is usually added to a pilot’s license after completing additional flight training and passing a flight test or an endorsement. A rating </w:t>
       </w:r>
-      <w:proofErr w:type="gramStart"/>
-      <w:r>
-        <w:rPr>
-          <w:rFonts w:ascii="Arial" w:hAnsi="Arial" w:cs="Arial"/>
-          <w:sz w:val="24"/>
-          <w:szCs w:val="24"/>
-        </w:rPr>
-        <w:t>expand</w:t>
-      </w:r>
-      <w:proofErr w:type="gramEnd"/>
+      <w:r>
+        <w:rPr>
+          <w:rFonts w:ascii="Arial" w:hAnsi="Arial" w:cs="Arial"/>
+          <w:sz w:val="24"/>
+          <w:szCs w:val="24"/>
+        </w:rPr>
+        <w:t>expands</w:t>
+      </w:r>
       <w:r>
         <w:rPr>
           <w:rFonts w:ascii="Arial" w:hAnsi="Arial" w:cs="Arial"/>
@@ -3453,176 +3369,6 @@
         </w:rPr>
         <w:t>Type rating is the most specialized type of rating. It defines a specific models or series of aircraft that requires additional training and skills to operate. Such as jet, turboprop or a complex system. A pilot must have a type rating on their license for each type related aircraft they want to fly. They can add more by completing flight training and flight test for each type. For example, a pilot who has Boeing 737 aircraft, as long as they have the appropriate category and class rating.</w:t>
       </w:r>
-    </w:p>
-    <w:p>
-      <w:pPr>
-        <w:rPr>
-          <w:rFonts w:ascii="Arial" w:hAnsi="Arial" w:cs="Arial"/>
-          <w:sz w:val="24"/>
-          <w:szCs w:val="24"/>
-        </w:rPr>
-      </w:pPr>
-    </w:p>
-    <w:p>
-      <w:pPr>
-        <w:pStyle w:val="ListParagraph"/>
-        <w:ind w:left="1800"/>
-        <w:rPr>
-          <w:rFonts w:ascii="Arial" w:hAnsi="Arial" w:cs="Arial"/>
-          <w:sz w:val="24"/>
-          <w:szCs w:val="24"/>
-        </w:rPr>
-      </w:pPr>
-    </w:p>
-    <w:p>
-      <w:pPr>
-        <w:rPr>
-          <w:rFonts w:ascii="Arial" w:hAnsi="Arial" w:cs="Arial"/>
-          <w:sz w:val="24"/>
-          <w:szCs w:val="24"/>
-        </w:rPr>
-      </w:pPr>
-    </w:p>
-    <w:p>
-      <w:pPr>
-        <w:ind w:left="720"/>
-        <w:rPr>
-          <w:rFonts w:ascii="Arial" w:hAnsi="Arial" w:cs="Arial"/>
-          <w:sz w:val="24"/>
-          <w:szCs w:val="24"/>
-        </w:rPr>
-      </w:pPr>
-    </w:p>
-    <w:p/>
-    <w:p>
-      <w:pPr>
-        <w:ind w:left="720"/>
-        <w:rPr>
-          <w:rFonts w:ascii="Arial" w:hAnsi="Arial" w:cs="Arial"/>
-          <w:sz w:val="24"/>
-          <w:szCs w:val="24"/>
-        </w:rPr>
-      </w:pPr>
-    </w:p>
-    <w:p>
-      <w:pPr>
-        <w:ind w:left="720"/>
-        <w:rPr>
-          <w:rFonts w:ascii="Arial" w:hAnsi="Arial" w:cs="Arial"/>
-          <w:sz w:val="24"/>
-          <w:szCs w:val="24"/>
-        </w:rPr>
-      </w:pPr>
-    </w:p>
-    <w:p>
-      <w:pPr>
-        <w:ind w:left="720"/>
-        <w:rPr>
-          <w:rFonts w:ascii="Arial" w:hAnsi="Arial" w:cs="Arial"/>
-          <w:sz w:val="24"/>
-          <w:szCs w:val="24"/>
-        </w:rPr>
-      </w:pPr>
-    </w:p>
-    <w:p>
-      <w:pPr>
-        <w:ind w:left="720"/>
-        <w:rPr>
-          <w:rFonts w:ascii="Arial" w:hAnsi="Arial" w:cs="Arial"/>
-          <w:sz w:val="24"/>
-          <w:szCs w:val="24"/>
-        </w:rPr>
-      </w:pPr>
-    </w:p>
-    <w:p>
-      <w:pPr>
-        <w:rPr>
-          <w:rFonts w:ascii="Arial" w:hAnsi="Arial" w:cs="Arial"/>
-          <w:sz w:val="24"/>
-          <w:szCs w:val="24"/>
-        </w:rPr>
-      </w:pPr>
-    </w:p>
-    <w:p>
-      <w:pPr>
-        <w:ind w:firstLine="720"/>
-        <w:rPr>
-          <w:rFonts w:ascii="Arial" w:hAnsi="Arial" w:cs="Arial"/>
-          <w:sz w:val="24"/>
-          <w:szCs w:val="24"/>
-        </w:rPr>
-      </w:pPr>
-    </w:p>
-    <w:p>
-      <w:pPr>
-        <w:ind w:left="720"/>
-        <w:jc w:val="both"/>
-        <w:rPr>
-          <w:rFonts w:ascii="Arial" w:hAnsi="Arial" w:cs="Arial"/>
-          <w:sz w:val="24"/>
-          <w:szCs w:val="24"/>
-        </w:rPr>
-      </w:pPr>
-    </w:p>
-    <w:p>
-      <w:pPr>
-        <w:ind w:left="720"/>
-        <w:jc w:val="both"/>
-        <w:rPr>
-          <w:rFonts w:ascii="Arial" w:hAnsi="Arial" w:cs="Arial"/>
-          <w:sz w:val="24"/>
-          <w:szCs w:val="24"/>
-        </w:rPr>
-      </w:pPr>
-    </w:p>
-    <w:p>
-      <w:pPr>
-        <w:ind w:left="720"/>
-        <w:jc w:val="both"/>
-        <w:rPr>
-          <w:rFonts w:ascii="Arial" w:hAnsi="Arial" w:cs="Arial"/>
-          <w:sz w:val="24"/>
-          <w:szCs w:val="24"/>
-        </w:rPr>
-      </w:pPr>
-    </w:p>
-    <w:p>
-      <w:pPr>
-        <w:ind w:left="720"/>
-        <w:jc w:val="both"/>
-        <w:rPr>
-          <w:rFonts w:ascii="Arial" w:hAnsi="Arial" w:cs="Arial"/>
-          <w:sz w:val="24"/>
-          <w:szCs w:val="24"/>
-        </w:rPr>
-      </w:pPr>
-    </w:p>
-    <w:p>
-      <w:pPr>
-        <w:ind w:left="720"/>
-        <w:jc w:val="both"/>
-        <w:rPr>
-          <w:rFonts w:ascii="Arial" w:hAnsi="Arial" w:cs="Arial"/>
-          <w:sz w:val="24"/>
-          <w:szCs w:val="24"/>
-        </w:rPr>
-      </w:pPr>
-    </w:p>
-    <w:p>
-      <w:pPr>
-        <w:ind w:left="720"/>
-        <w:jc w:val="both"/>
-        <w:rPr>
-          <w:rFonts w:ascii="Arial" w:hAnsi="Arial" w:cs="Arial"/>
-          <w:sz w:val="24"/>
-          <w:szCs w:val="24"/>
-        </w:rPr>
-      </w:pPr>
-    </w:p>
-    <w:p>
-      <w:pPr>
-        <w:jc w:val="both"/>
-      </w:pPr>
     </w:p>
     <w:p>
       <w:pPr>

</xml_diff>